<commit_message>
Improvements to code and model
</commit_message>
<xml_diff>
--- a/Presentation/Protocol.docx
+++ b/Presentation/Protocol.docx
@@ -3,20 +3,38 @@
 <w:document xmlns:wpc="http://schemas.microsoft.com/office/word/2010/wordprocessingCanvas" xmlns:cx="http://schemas.microsoft.com/office/drawing/2014/chartex" xmlns:cx1="http://schemas.microsoft.com/office/drawing/2015/9/8/chartex" xmlns:cx2="http://schemas.microsoft.com/office/drawing/2015/10/21/chartex" xmlns:cx3="http://schemas.microsoft.com/office/drawing/2016/5/9/chartex" xmlns:cx4="http://schemas.microsoft.com/office/drawing/2016/5/10/chartex" xmlns:cx5="http://schemas.microsoft.com/office/drawing/2016/5/11/chartex" xmlns:cx6="http://schemas.microsoft.com/office/drawing/2016/5/12/chartex" xmlns:cx7="http://schemas.microsoft.com/office/drawing/2016/5/13/chartex" xmlns:cx8="http://schemas.microsoft.com/office/drawing/2016/5/14/chartex" xmlns:mc="http://schemas.openxmlformats.org/markup-compatibility/2006" xmlns:aink="http://schemas.microsoft.com/office/drawing/2016/ink" xmlns:am3d="http://schemas.microsoft.com/office/drawing/2017/model3d" xmlns:o="urn:schemas-microsoft-com:office:office" xmlns:oel="http://schemas.microsoft.com/office/2019/extlst" xmlns:r="http://schemas.openxmlformats.org/officeDocument/2006/relationships" xmlns:m="http://schemas.openxmlformats.org/officeDocument/2006/math" xmlns:v="urn:schemas-microsoft-com:vml" xmlns:wp14="http://schemas.microsoft.com/office/word/2010/wordprocessingDrawing" xmlns:wp="http://schemas.openxmlformats.org/drawingml/2006/wordprocessingDrawing" xmlns:w10="urn:schemas-microsoft-com:office:word" xmlns:w="http://schemas.openxmlformats.org/wordprocessingml/2006/main" xmlns:w14="http://schemas.microsoft.com/office/word/2010/wordml" xmlns:w15="http://schemas.microsoft.com/office/word/2012/wordml" xmlns:w16cex="http://schemas.microsoft.com/office/word/2018/wordml/cex" xmlns:w16cid="http://schemas.microsoft.com/office/word/2016/wordml/cid" xmlns:w16="http://schemas.microsoft.com/office/word/2018/wordml" xmlns:w16du="http://schemas.microsoft.com/office/word/2023/wordml/word16du" xmlns:w16sdtdh="http://schemas.microsoft.com/office/word/2020/wordml/sdtdatahash" xmlns:w16se="http://schemas.microsoft.com/office/word/2015/wordml/symex" xmlns:wpg="http://schemas.microsoft.com/office/word/2010/wordprocessingGroup" xmlns:wpi="http://schemas.microsoft.com/office/word/2010/wordprocessingInk" xmlns:wne="http://schemas.microsoft.com/office/word/2006/wordml" xmlns:wps="http://schemas.microsoft.com/office/word/2010/wordprocessingShape" mc:Ignorable="w14 w15 w16se w16cid w16 w16cex w16sdtdh w16du wp14">
   <w:body>
     <w:p>
+      <w:proofErr w:type="spellStart"/>
+      <w:r>
+        <w:t>SQL_Lite</w:t>
+      </w:r>
+      <w:proofErr w:type="spellEnd"/>
+      <w:r>
+        <w:t xml:space="preserve"> automatically using </w:t>
+      </w:r>
+      <w:proofErr w:type="spellStart"/>
+      <w:r>
+        <w:t>AutoIncrement</w:t>
+      </w:r>
+      <w:proofErr w:type="spellEnd"/>
+      <w:r>
+        <w:t xml:space="preserve"> and id can be null without “NOT NULL”</w:t>
+      </w:r>
+    </w:p>
+    <w:p>
       <w:r>
         <w:drawing>
-          <wp:anchor distT="0" distB="0" distL="114300" distR="114300" simplePos="0" relativeHeight="251664384" behindDoc="0" locked="0" layoutInCell="1" allowOverlap="1" wp14:anchorId="38ED6E97" wp14:editId="52ED7A1A">
+          <wp:anchor distT="0" distB="0" distL="114300" distR="114300" simplePos="0" relativeHeight="251667456" behindDoc="0" locked="0" layoutInCell="1" allowOverlap="1" wp14:anchorId="2F18FA5B" wp14:editId="215B3B56">
             <wp:simplePos x="0" y="0"/>
-            <wp:positionH relativeFrom="margin">
-              <wp:posOffset>-617614</wp:posOffset>
+            <wp:positionH relativeFrom="page">
+              <wp:posOffset>2693035</wp:posOffset>
             </wp:positionH>
             <wp:positionV relativeFrom="margin">
-              <wp:posOffset>4076700</wp:posOffset>
+              <wp:posOffset>3776345</wp:posOffset>
             </wp:positionV>
-            <wp:extent cx="3091815" cy="5310505"/>
-            <wp:effectExtent l="190500" t="190500" r="184785" b="194945"/>
+            <wp:extent cx="4451985" cy="4953000"/>
+            <wp:effectExtent l="190500" t="190500" r="196215" b="190500"/>
             <wp:wrapTopAndBottom/>
-            <wp:docPr id="759082108" name="Picture 1" descr="A screen shot of a computer program&#10;&#10;Description automatically generated"/>
+            <wp:docPr id="1867680224" name="Grafik 1" descr="Ein Bild, das Text, Screenshot enthält.&#10;&#10;Automatisch generierte Beschreibung"/>
             <wp:cNvGraphicFramePr>
               <a:graphicFrameLocks xmlns:a="http://schemas.openxmlformats.org/drawingml/2006/main" noChangeAspect="1"/>
             </wp:cNvGraphicFramePr>
@@ -24,7 +42,7 @@
               <a:graphicData uri="http://schemas.openxmlformats.org/drawingml/2006/picture">
                 <pic:pic xmlns:pic="http://schemas.openxmlformats.org/drawingml/2006/picture">
                   <pic:nvPicPr>
-                    <pic:cNvPr id="759082108" name="Picture 1" descr="A screen shot of a computer program&#10;&#10;Description automatically generated"/>
+                    <pic:cNvPr id="1867680224" name="Grafik 1" descr="Ein Bild, das Text, Screenshot enthält.&#10;&#10;Automatisch generierte Beschreibung"/>
                     <pic:cNvPicPr/>
                   </pic:nvPicPr>
                   <pic:blipFill>
@@ -42,7 +60,7 @@
                   <pic:spPr>
                     <a:xfrm>
                       <a:off x="0" y="0"/>
-                      <a:ext cx="3091815" cy="5310505"/>
+                      <a:ext cx="4451985" cy="4953000"/>
                     </a:xfrm>
                     <a:prstGeom prst="rect">
                       <a:avLst/>
@@ -71,19 +89,22 @@
         </w:drawing>
       </w:r>
       <w:r>
+        <w:rPr>
+          <w:noProof/>
+        </w:rPr>
         <w:drawing>
-          <wp:anchor distT="0" distB="0" distL="114300" distR="114300" simplePos="0" relativeHeight="251666432" behindDoc="0" locked="0" layoutInCell="1" allowOverlap="1" wp14:anchorId="18E43575" wp14:editId="4BF1F07C">
+          <wp:anchor distT="0" distB="0" distL="114300" distR="114300" simplePos="0" relativeHeight="251664384" behindDoc="0" locked="0" layoutInCell="1" allowOverlap="1" wp14:anchorId="38ED6E97" wp14:editId="6F3E8EE2">
             <wp:simplePos x="0" y="0"/>
-            <wp:positionH relativeFrom="column">
-              <wp:posOffset>-709295</wp:posOffset>
+            <wp:positionH relativeFrom="page">
+              <wp:align>left</wp:align>
             </wp:positionH>
-            <wp:positionV relativeFrom="page">
-              <wp:posOffset>247650</wp:posOffset>
+            <wp:positionV relativeFrom="margin">
+              <wp:posOffset>3782060</wp:posOffset>
             </wp:positionV>
-            <wp:extent cx="4582160" cy="4352925"/>
-            <wp:effectExtent l="0" t="0" r="8890" b="9525"/>
+            <wp:extent cx="2334260" cy="4010025"/>
+            <wp:effectExtent l="190500" t="190500" r="199390" b="200025"/>
             <wp:wrapTopAndBottom/>
-            <wp:docPr id="1639898050" name="Picture 1" descr="A screen shot of a computer program&#10;&#10;Description automatically generated"/>
+            <wp:docPr id="759082108" name="Picture 1" descr="A screen shot of a computer program&#10;&#10;Description automatically generated"/>
             <wp:cNvGraphicFramePr>
               <a:graphicFrameLocks xmlns:a="http://schemas.openxmlformats.org/drawingml/2006/main" noChangeAspect="1"/>
             </wp:cNvGraphicFramePr>
@@ -91,7 +112,7 @@
               <a:graphicData uri="http://schemas.openxmlformats.org/drawingml/2006/picture">
                 <pic:pic xmlns:pic="http://schemas.openxmlformats.org/drawingml/2006/picture">
                   <pic:nvPicPr>
-                    <pic:cNvPr id="1639898050" name="Picture 1" descr="A screen shot of a computer program&#10;&#10;Description automatically generated"/>
+                    <pic:cNvPr id="759082108" name="Picture 1" descr="A screen shot of a computer program&#10;&#10;Description automatically generated"/>
                     <pic:cNvPicPr/>
                   </pic:nvPicPr>
                   <pic:blipFill>
@@ -109,38 +130,51 @@
                   <pic:spPr>
                     <a:xfrm>
                       <a:off x="0" y="0"/>
-                      <a:ext cx="4582160" cy="4352925"/>
+                      <a:ext cx="2334260" cy="4010025"/>
                     </a:xfrm>
                     <a:prstGeom prst="rect">
                       <a:avLst/>
                     </a:prstGeom>
+                    <a:ln>
+                      <a:noFill/>
+                    </a:ln>
+                    <a:effectLst>
+                      <a:outerShdw blurRad="190500" algn="tl" rotWithShape="0">
+                        <a:srgbClr val="000000">
+                          <a:alpha val="70000"/>
+                        </a:srgbClr>
+                      </a:outerShdw>
+                    </a:effectLst>
                   </pic:spPr>
                 </pic:pic>
               </a:graphicData>
             </a:graphic>
+            <wp14:sizeRelH relativeFrom="margin">
+              <wp14:pctWidth>0</wp14:pctWidth>
+            </wp14:sizeRelH>
+            <wp14:sizeRelV relativeFrom="margin">
+              <wp14:pctHeight>0</wp14:pctHeight>
+            </wp14:sizeRelV>
           </wp:anchor>
         </w:drawing>
       </w:r>
-    </w:p>
-    <w:p>
       <w:r>
         <w:rPr>
           <w:noProof/>
         </w:rPr>
-        <w:lastRenderedPageBreak/>
         <w:drawing>
-          <wp:anchor distT="0" distB="0" distL="114300" distR="114300" simplePos="0" relativeHeight="251658240" behindDoc="1" locked="0" layoutInCell="1" allowOverlap="1" wp14:anchorId="791C4C03" wp14:editId="116583A8">
+          <wp:anchor distT="0" distB="0" distL="114300" distR="114300" simplePos="0" relativeHeight="251666432" behindDoc="0" locked="0" layoutInCell="1" allowOverlap="1" wp14:anchorId="18E43575" wp14:editId="47D8E543">
             <wp:simplePos x="0" y="0"/>
-            <wp:positionH relativeFrom="margin">
-              <wp:posOffset>-634365</wp:posOffset>
+            <wp:positionH relativeFrom="column">
+              <wp:posOffset>-699770</wp:posOffset>
             </wp:positionH>
-            <wp:positionV relativeFrom="margin">
-              <wp:posOffset>-537342</wp:posOffset>
+            <wp:positionV relativeFrom="page">
+              <wp:posOffset>200025</wp:posOffset>
             </wp:positionV>
-            <wp:extent cx="4594225" cy="5142865"/>
-            <wp:effectExtent l="190500" t="190500" r="187325" b="191135"/>
-            <wp:wrapTopAndBottom/>
-            <wp:docPr id="2106310163" name="Picture 1" descr="A person sitting at a desk&#10;&#10;Description automatically generated"/>
+            <wp:extent cx="4582160" cy="4352925"/>
+            <wp:effectExtent l="190500" t="190500" r="199390" b="200025"/>
+            <wp:wrapSquare wrapText="bothSides"/>
+            <wp:docPr id="1639898050" name="Picture 1" descr="A screen shot of a computer program&#10;&#10;Description automatically generated"/>
             <wp:cNvGraphicFramePr>
               <a:graphicFrameLocks xmlns:a="http://schemas.openxmlformats.org/drawingml/2006/main" noChangeAspect="1"/>
             </wp:cNvGraphicFramePr>
@@ -148,10 +182,8 @@
               <a:graphicData uri="http://schemas.openxmlformats.org/drawingml/2006/picture">
                 <pic:pic xmlns:pic="http://schemas.openxmlformats.org/drawingml/2006/picture">
                   <pic:nvPicPr>
-                    <pic:cNvPr id="2106310163" name="Picture 1" descr="A person sitting at a desk&#10;&#10;Description automatically generated"/>
-                    <pic:cNvPicPr>
-                      <a:picLocks noChangeAspect="1" noChangeArrowheads="1"/>
-                    </pic:cNvPicPr>
+                    <pic:cNvPr id="1639898050" name="Picture 1" descr="A screen shot of a computer program&#10;&#10;Description automatically generated"/>
+                    <pic:cNvPicPr/>
                   </pic:nvPicPr>
                   <pic:blipFill>
                     <a:blip r:embed="rId6">
@@ -161,15 +193,14 @@
                         </a:ext>
                       </a:extLst>
                     </a:blip>
-                    <a:srcRect/>
                     <a:stretch>
                       <a:fillRect/>
                     </a:stretch>
                   </pic:blipFill>
-                  <pic:spPr bwMode="auto">
+                  <pic:spPr>
                     <a:xfrm>
                       <a:off x="0" y="0"/>
-                      <a:ext cx="4594225" cy="5142865"/>
+                      <a:ext cx="4582160" cy="4352925"/>
                     </a:xfrm>
                     <a:prstGeom prst="rect">
                       <a:avLst/>
@@ -191,15 +222,84 @@
           </wp:anchor>
         </w:drawing>
       </w:r>
+    </w:p>
+    <w:p/>
+    <w:p>
       <w:r>
+        <w:t>Mongoose for Express Mongo connection</w:t>
+      </w:r>
+    </w:p>
+    <w:p/>
+    <w:p/>
+    <w:p/>
+    <w:p/>
+    <w:p/>
+    <w:p/>
+    <w:p>
+      <w:r>
+        <w:lastRenderedPageBreak/>
         <w:drawing>
-          <wp:anchor distT="0" distB="0" distL="114300" distR="114300" simplePos="0" relativeHeight="251665408" behindDoc="0" locked="0" layoutInCell="1" allowOverlap="1" wp14:anchorId="5D28FD20" wp14:editId="3CE20577">
+          <wp:anchor distT="0" distB="0" distL="114300" distR="114300" simplePos="0" relativeHeight="251668480" behindDoc="0" locked="0" layoutInCell="1" allowOverlap="1" wp14:anchorId="4D2554C7" wp14:editId="39DD920D">
+            <wp:simplePos x="0" y="0"/>
+            <wp:positionH relativeFrom="column">
+              <wp:posOffset>-424865</wp:posOffset>
+            </wp:positionH>
+            <wp:positionV relativeFrom="page">
+              <wp:posOffset>450990</wp:posOffset>
+            </wp:positionV>
+            <wp:extent cx="4916170" cy="5539740"/>
+            <wp:effectExtent l="0" t="0" r="0" b="3810"/>
+            <wp:wrapTopAndBottom/>
+            <wp:docPr id="1910835886" name="Grafik 1"/>
+            <wp:cNvGraphicFramePr>
+              <a:graphicFrameLocks xmlns:a="http://schemas.openxmlformats.org/drawingml/2006/main" noChangeAspect="1"/>
+            </wp:cNvGraphicFramePr>
+            <a:graphic xmlns:a="http://schemas.openxmlformats.org/drawingml/2006/main">
+              <a:graphicData uri="http://schemas.openxmlformats.org/drawingml/2006/picture">
+                <pic:pic xmlns:pic="http://schemas.openxmlformats.org/drawingml/2006/picture">
+                  <pic:nvPicPr>
+                    <pic:cNvPr id="1910835886" name=""/>
+                    <pic:cNvPicPr/>
+                  </pic:nvPicPr>
+                  <pic:blipFill>
+                    <a:blip r:embed="rId7">
+                      <a:extLst>
+                        <a:ext uri="{28A0092B-C50C-407E-A947-70E740481C1C}">
+                          <a14:useLocalDpi xmlns:a14="http://schemas.microsoft.com/office/drawing/2010/main" val="0"/>
+                        </a:ext>
+                      </a:extLst>
+                    </a:blip>
+                    <a:stretch>
+                      <a:fillRect/>
+                    </a:stretch>
+                  </pic:blipFill>
+                  <pic:spPr>
+                    <a:xfrm>
+                      <a:off x="0" y="0"/>
+                      <a:ext cx="4916170" cy="5539740"/>
+                    </a:xfrm>
+                    <a:prstGeom prst="rect">
+                      <a:avLst/>
+                    </a:prstGeom>
+                  </pic:spPr>
+                </pic:pic>
+              </a:graphicData>
+            </a:graphic>
+          </wp:anchor>
+        </w:drawing>
+      </w:r>
+      <w:r>
+        <w:rPr>
+          <w:noProof/>
+        </w:rPr>
+        <w:drawing>
+          <wp:anchor distT="0" distB="0" distL="114300" distR="114300" simplePos="0" relativeHeight="251665408" behindDoc="0" locked="0" layoutInCell="1" allowOverlap="1" wp14:anchorId="5D28FD20" wp14:editId="3846CBA8">
             <wp:simplePos x="0" y="0"/>
             <wp:positionH relativeFrom="margin">
-              <wp:align>center</wp:align>
+              <wp:posOffset>-513971</wp:posOffset>
             </wp:positionH>
-            <wp:positionV relativeFrom="margin">
-              <wp:posOffset>5100320</wp:posOffset>
+            <wp:positionV relativeFrom="page">
+              <wp:posOffset>6418250</wp:posOffset>
             </wp:positionV>
             <wp:extent cx="5760720" cy="3896995"/>
             <wp:effectExtent l="190500" t="190500" r="182880" b="198755"/>
@@ -216,7 +316,7 @@
                     <pic:cNvPicPr/>
                   </pic:nvPicPr>
                   <pic:blipFill>
-                    <a:blip r:embed="rId7">
+                    <a:blip r:embed="rId8">
                       <a:extLst>
                         <a:ext uri="{28A0092B-C50C-407E-A947-70E740481C1C}">
                           <a14:useLocalDpi xmlns:a14="http://schemas.microsoft.com/office/drawing/2010/main" val="0"/>
@@ -251,30 +351,6 @@
             </a:graphic>
           </wp:anchor>
         </w:drawing>
-      </w:r>
-    </w:p>
-    <w:p>
-      <w:proofErr w:type="spellStart"/>
-      <w:r>
-        <w:lastRenderedPageBreak/>
-        <w:t>SQL_Lite</w:t>
-      </w:r>
-      <w:proofErr w:type="spellEnd"/>
-      <w:r>
-        <w:t xml:space="preserve"> automatically using </w:t>
-      </w:r>
-      <w:proofErr w:type="spellStart"/>
-      <w:r>
-        <w:t>AutoIncrement</w:t>
-      </w:r>
-      <w:proofErr w:type="spellEnd"/>
-      <w:r>
-        <w:t xml:space="preserve"> and id can be null without “NOT NULL”</w:t>
-      </w:r>
-    </w:p>
-    <w:p>
-      <w:r>
-        <w:t>Mongoose for Express Mongo connection</w:t>
       </w:r>
     </w:p>
     <w:p/>
@@ -685,18 +761,18 @@
     <w:lsdException w:name="Unresolved Mention" w:semiHidden="1" w:unhideWhenUsed="1"/>
     <w:lsdException w:name="Smart Link" w:semiHidden="1" w:unhideWhenUsed="1"/>
   </w:latentStyles>
-  <w:style w:type="paragraph" w:default="1" w:styleId="Normal">
+  <w:style w:type="paragraph" w:default="1" w:styleId="Standard">
     <w:name w:val="Normal"/>
     <w:qFormat/>
     <w:rPr>
       <w:lang w:val="en-US"/>
     </w:rPr>
   </w:style>
-  <w:style w:type="paragraph" w:styleId="Heading1">
+  <w:style w:type="paragraph" w:styleId="berschrift1">
     <w:name w:val="heading 1"/>
-    <w:basedOn w:val="Normal"/>
-    <w:next w:val="Normal"/>
-    <w:link w:val="Heading1Char"/>
+    <w:basedOn w:val="Standard"/>
+    <w:next w:val="Standard"/>
+    <w:link w:val="berschrift1Zchn"/>
     <w:uiPriority w:val="9"/>
     <w:qFormat/>
     <w:rsid w:val="00D54D8C"/>
@@ -713,11 +789,11 @@
       <w:szCs w:val="40"/>
     </w:rPr>
   </w:style>
-  <w:style w:type="paragraph" w:styleId="Heading2">
+  <w:style w:type="paragraph" w:styleId="berschrift2">
     <w:name w:val="heading 2"/>
-    <w:basedOn w:val="Normal"/>
-    <w:next w:val="Normal"/>
-    <w:link w:val="Heading2Char"/>
+    <w:basedOn w:val="Standard"/>
+    <w:next w:val="Standard"/>
+    <w:link w:val="berschrift2Zchn"/>
     <w:uiPriority w:val="9"/>
     <w:semiHidden/>
     <w:unhideWhenUsed/>
@@ -736,11 +812,11 @@
       <w:szCs w:val="32"/>
     </w:rPr>
   </w:style>
-  <w:style w:type="paragraph" w:styleId="Heading3">
+  <w:style w:type="paragraph" w:styleId="berschrift3">
     <w:name w:val="heading 3"/>
-    <w:basedOn w:val="Normal"/>
-    <w:next w:val="Normal"/>
-    <w:link w:val="Heading3Char"/>
+    <w:basedOn w:val="Standard"/>
+    <w:next w:val="Standard"/>
+    <w:link w:val="berschrift3Zchn"/>
     <w:uiPriority w:val="9"/>
     <w:semiHidden/>
     <w:unhideWhenUsed/>
@@ -759,11 +835,11 @@
       <w:szCs w:val="28"/>
     </w:rPr>
   </w:style>
-  <w:style w:type="paragraph" w:styleId="Heading4">
+  <w:style w:type="paragraph" w:styleId="berschrift4">
     <w:name w:val="heading 4"/>
-    <w:basedOn w:val="Normal"/>
-    <w:next w:val="Normal"/>
-    <w:link w:val="Heading4Char"/>
+    <w:basedOn w:val="Standard"/>
+    <w:next w:val="Standard"/>
+    <w:link w:val="berschrift4Zchn"/>
     <w:uiPriority w:val="9"/>
     <w:semiHidden/>
     <w:unhideWhenUsed/>
@@ -782,11 +858,11 @@
       <w:color w:val="2F5496" w:themeColor="accent1" w:themeShade="BF"/>
     </w:rPr>
   </w:style>
-  <w:style w:type="paragraph" w:styleId="Heading5">
+  <w:style w:type="paragraph" w:styleId="berschrift5">
     <w:name w:val="heading 5"/>
-    <w:basedOn w:val="Normal"/>
-    <w:next w:val="Normal"/>
-    <w:link w:val="Heading5Char"/>
+    <w:basedOn w:val="Standard"/>
+    <w:next w:val="Standard"/>
+    <w:link w:val="berschrift5Zchn"/>
     <w:uiPriority w:val="9"/>
     <w:semiHidden/>
     <w:unhideWhenUsed/>
@@ -803,11 +879,11 @@
       <w:color w:val="2F5496" w:themeColor="accent1" w:themeShade="BF"/>
     </w:rPr>
   </w:style>
-  <w:style w:type="paragraph" w:styleId="Heading6">
+  <w:style w:type="paragraph" w:styleId="berschrift6">
     <w:name w:val="heading 6"/>
-    <w:basedOn w:val="Normal"/>
-    <w:next w:val="Normal"/>
-    <w:link w:val="Heading6Char"/>
+    <w:basedOn w:val="Standard"/>
+    <w:next w:val="Standard"/>
+    <w:link w:val="berschrift6Zchn"/>
     <w:uiPriority w:val="9"/>
     <w:semiHidden/>
     <w:unhideWhenUsed/>
@@ -826,11 +902,11 @@
       <w:color w:val="595959" w:themeColor="text1" w:themeTint="A6"/>
     </w:rPr>
   </w:style>
-  <w:style w:type="paragraph" w:styleId="Heading7">
+  <w:style w:type="paragraph" w:styleId="berschrift7">
     <w:name w:val="heading 7"/>
-    <w:basedOn w:val="Normal"/>
-    <w:next w:val="Normal"/>
-    <w:link w:val="Heading7Char"/>
+    <w:basedOn w:val="Standard"/>
+    <w:next w:val="Standard"/>
+    <w:link w:val="berschrift7Zchn"/>
     <w:uiPriority w:val="9"/>
     <w:semiHidden/>
     <w:unhideWhenUsed/>
@@ -847,11 +923,11 @@
       <w:color w:val="595959" w:themeColor="text1" w:themeTint="A6"/>
     </w:rPr>
   </w:style>
-  <w:style w:type="paragraph" w:styleId="Heading8">
+  <w:style w:type="paragraph" w:styleId="berschrift8">
     <w:name w:val="heading 8"/>
-    <w:basedOn w:val="Normal"/>
-    <w:next w:val="Normal"/>
-    <w:link w:val="Heading8Char"/>
+    <w:basedOn w:val="Standard"/>
+    <w:next w:val="Standard"/>
+    <w:link w:val="berschrift8Zchn"/>
     <w:uiPriority w:val="9"/>
     <w:semiHidden/>
     <w:unhideWhenUsed/>
@@ -870,11 +946,11 @@
       <w:color w:val="272727" w:themeColor="text1" w:themeTint="D8"/>
     </w:rPr>
   </w:style>
-  <w:style w:type="paragraph" w:styleId="Heading9">
+  <w:style w:type="paragraph" w:styleId="berschrift9">
     <w:name w:val="heading 9"/>
-    <w:basedOn w:val="Normal"/>
-    <w:next w:val="Normal"/>
-    <w:link w:val="Heading9Char"/>
+    <w:basedOn w:val="Standard"/>
+    <w:next w:val="Standard"/>
+    <w:link w:val="berschrift9Zchn"/>
     <w:uiPriority w:val="9"/>
     <w:semiHidden/>
     <w:unhideWhenUsed/>
@@ -891,13 +967,13 @@
       <w:color w:val="272727" w:themeColor="text1" w:themeTint="D8"/>
     </w:rPr>
   </w:style>
-  <w:style w:type="character" w:default="1" w:styleId="DefaultParagraphFont">
+  <w:style w:type="character" w:default="1" w:styleId="Absatz-Standardschriftart">
     <w:name w:val="Default Paragraph Font"/>
     <w:uiPriority w:val="1"/>
     <w:semiHidden/>
     <w:unhideWhenUsed/>
   </w:style>
-  <w:style w:type="table" w:default="1" w:styleId="TableNormal">
+  <w:style w:type="table" w:default="1" w:styleId="NormaleTabelle">
     <w:name w:val="Normal Table"/>
     <w:uiPriority w:val="99"/>
     <w:semiHidden/>
@@ -912,16 +988,16 @@
       </w:tblCellMar>
     </w:tblPr>
   </w:style>
-  <w:style w:type="numbering" w:default="1" w:styleId="NoList">
+  <w:style w:type="numbering" w:default="1" w:styleId="KeineListe">
     <w:name w:val="No List"/>
     <w:uiPriority w:val="99"/>
     <w:semiHidden/>
     <w:unhideWhenUsed/>
   </w:style>
-  <w:style w:type="character" w:customStyle="1" w:styleId="Heading1Char">
-    <w:name w:val="Heading 1 Char"/>
-    <w:basedOn w:val="DefaultParagraphFont"/>
-    <w:link w:val="Heading1"/>
+  <w:style w:type="character" w:customStyle="1" w:styleId="berschrift1Zchn">
+    <w:name w:val="Überschrift 1 Zchn"/>
+    <w:basedOn w:val="Absatz-Standardschriftart"/>
+    <w:link w:val="berschrift1"/>
     <w:uiPriority w:val="9"/>
     <w:rsid w:val="00D54D8C"/>
     <w:rPr>
@@ -932,10 +1008,10 @@
       <w:lang w:val="en-US"/>
     </w:rPr>
   </w:style>
-  <w:style w:type="character" w:customStyle="1" w:styleId="Heading2Char">
-    <w:name w:val="Heading 2 Char"/>
-    <w:basedOn w:val="DefaultParagraphFont"/>
-    <w:link w:val="Heading2"/>
+  <w:style w:type="character" w:customStyle="1" w:styleId="berschrift2Zchn">
+    <w:name w:val="Überschrift 2 Zchn"/>
+    <w:basedOn w:val="Absatz-Standardschriftart"/>
+    <w:link w:val="berschrift2"/>
     <w:uiPriority w:val="9"/>
     <w:semiHidden/>
     <w:rsid w:val="00D54D8C"/>
@@ -947,10 +1023,10 @@
       <w:lang w:val="en-US"/>
     </w:rPr>
   </w:style>
-  <w:style w:type="character" w:customStyle="1" w:styleId="Heading3Char">
-    <w:name w:val="Heading 3 Char"/>
-    <w:basedOn w:val="DefaultParagraphFont"/>
-    <w:link w:val="Heading3"/>
+  <w:style w:type="character" w:customStyle="1" w:styleId="berschrift3Zchn">
+    <w:name w:val="Überschrift 3 Zchn"/>
+    <w:basedOn w:val="Absatz-Standardschriftart"/>
+    <w:link w:val="berschrift3"/>
     <w:uiPriority w:val="9"/>
     <w:semiHidden/>
     <w:rsid w:val="00D54D8C"/>
@@ -962,10 +1038,10 @@
       <w:lang w:val="en-US"/>
     </w:rPr>
   </w:style>
-  <w:style w:type="character" w:customStyle="1" w:styleId="Heading4Char">
-    <w:name w:val="Heading 4 Char"/>
-    <w:basedOn w:val="DefaultParagraphFont"/>
-    <w:link w:val="Heading4"/>
+  <w:style w:type="character" w:customStyle="1" w:styleId="berschrift4Zchn">
+    <w:name w:val="Überschrift 4 Zchn"/>
+    <w:basedOn w:val="Absatz-Standardschriftart"/>
+    <w:link w:val="berschrift4"/>
     <w:uiPriority w:val="9"/>
     <w:semiHidden/>
     <w:rsid w:val="00D54D8C"/>
@@ -977,10 +1053,10 @@
       <w:lang w:val="en-US"/>
     </w:rPr>
   </w:style>
-  <w:style w:type="character" w:customStyle="1" w:styleId="Heading5Char">
-    <w:name w:val="Heading 5 Char"/>
-    <w:basedOn w:val="DefaultParagraphFont"/>
-    <w:link w:val="Heading5"/>
+  <w:style w:type="character" w:customStyle="1" w:styleId="berschrift5Zchn">
+    <w:name w:val="Überschrift 5 Zchn"/>
+    <w:basedOn w:val="Absatz-Standardschriftart"/>
+    <w:link w:val="berschrift5"/>
     <w:uiPriority w:val="9"/>
     <w:semiHidden/>
     <w:rsid w:val="00D54D8C"/>
@@ -990,10 +1066,10 @@
       <w:lang w:val="en-US"/>
     </w:rPr>
   </w:style>
-  <w:style w:type="character" w:customStyle="1" w:styleId="Heading6Char">
-    <w:name w:val="Heading 6 Char"/>
-    <w:basedOn w:val="DefaultParagraphFont"/>
-    <w:link w:val="Heading6"/>
+  <w:style w:type="character" w:customStyle="1" w:styleId="berschrift6Zchn">
+    <w:name w:val="Überschrift 6 Zchn"/>
+    <w:basedOn w:val="Absatz-Standardschriftart"/>
+    <w:link w:val="berschrift6"/>
     <w:uiPriority w:val="9"/>
     <w:semiHidden/>
     <w:rsid w:val="00D54D8C"/>
@@ -1005,10 +1081,10 @@
       <w:lang w:val="en-US"/>
     </w:rPr>
   </w:style>
-  <w:style w:type="character" w:customStyle="1" w:styleId="Heading7Char">
-    <w:name w:val="Heading 7 Char"/>
-    <w:basedOn w:val="DefaultParagraphFont"/>
-    <w:link w:val="Heading7"/>
+  <w:style w:type="character" w:customStyle="1" w:styleId="berschrift7Zchn">
+    <w:name w:val="Überschrift 7 Zchn"/>
+    <w:basedOn w:val="Absatz-Standardschriftart"/>
+    <w:link w:val="berschrift7"/>
     <w:uiPriority w:val="9"/>
     <w:semiHidden/>
     <w:rsid w:val="00D54D8C"/>
@@ -1018,10 +1094,10 @@
       <w:lang w:val="en-US"/>
     </w:rPr>
   </w:style>
-  <w:style w:type="character" w:customStyle="1" w:styleId="Heading8Char">
-    <w:name w:val="Heading 8 Char"/>
-    <w:basedOn w:val="DefaultParagraphFont"/>
-    <w:link w:val="Heading8"/>
+  <w:style w:type="character" w:customStyle="1" w:styleId="berschrift8Zchn">
+    <w:name w:val="Überschrift 8 Zchn"/>
+    <w:basedOn w:val="Absatz-Standardschriftart"/>
+    <w:link w:val="berschrift8"/>
     <w:uiPriority w:val="9"/>
     <w:semiHidden/>
     <w:rsid w:val="00D54D8C"/>
@@ -1033,10 +1109,10 @@
       <w:lang w:val="en-US"/>
     </w:rPr>
   </w:style>
-  <w:style w:type="character" w:customStyle="1" w:styleId="Heading9Char">
-    <w:name w:val="Heading 9 Char"/>
-    <w:basedOn w:val="DefaultParagraphFont"/>
-    <w:link w:val="Heading9"/>
+  <w:style w:type="character" w:customStyle="1" w:styleId="berschrift9Zchn">
+    <w:name w:val="Überschrift 9 Zchn"/>
+    <w:basedOn w:val="Absatz-Standardschriftart"/>
+    <w:link w:val="berschrift9"/>
     <w:uiPriority w:val="9"/>
     <w:semiHidden/>
     <w:rsid w:val="00D54D8C"/>
@@ -1046,11 +1122,11 @@
       <w:lang w:val="en-US"/>
     </w:rPr>
   </w:style>
-  <w:style w:type="paragraph" w:styleId="Title">
+  <w:style w:type="paragraph" w:styleId="Titel">
     <w:name w:val="Title"/>
-    <w:basedOn w:val="Normal"/>
-    <w:next w:val="Normal"/>
-    <w:link w:val="TitleChar"/>
+    <w:basedOn w:val="Standard"/>
+    <w:next w:val="Standard"/>
+    <w:link w:val="TitelZchn"/>
     <w:uiPriority w:val="10"/>
     <w:qFormat/>
     <w:rsid w:val="00D54D8C"/>
@@ -1066,10 +1142,10 @@
       <w:szCs w:val="56"/>
     </w:rPr>
   </w:style>
-  <w:style w:type="character" w:customStyle="1" w:styleId="TitleChar">
-    <w:name w:val="Title Char"/>
-    <w:basedOn w:val="DefaultParagraphFont"/>
-    <w:link w:val="Title"/>
+  <w:style w:type="character" w:customStyle="1" w:styleId="TitelZchn">
+    <w:name w:val="Titel Zchn"/>
+    <w:basedOn w:val="Absatz-Standardschriftart"/>
+    <w:link w:val="Titel"/>
     <w:uiPriority w:val="10"/>
     <w:rsid w:val="00D54D8C"/>
     <w:rPr>
@@ -1081,11 +1157,11 @@
       <w:lang w:val="en-US"/>
     </w:rPr>
   </w:style>
-  <w:style w:type="paragraph" w:styleId="Subtitle">
+  <w:style w:type="paragraph" w:styleId="Untertitel">
     <w:name w:val="Subtitle"/>
-    <w:basedOn w:val="Normal"/>
-    <w:next w:val="Normal"/>
-    <w:link w:val="SubtitleChar"/>
+    <w:basedOn w:val="Standard"/>
+    <w:next w:val="Standard"/>
+    <w:link w:val="UntertitelZchn"/>
     <w:uiPriority w:val="11"/>
     <w:qFormat/>
     <w:rsid w:val="00D54D8C"/>
@@ -1102,10 +1178,10 @@
       <w:szCs w:val="28"/>
     </w:rPr>
   </w:style>
-  <w:style w:type="character" w:customStyle="1" w:styleId="SubtitleChar">
-    <w:name w:val="Subtitle Char"/>
-    <w:basedOn w:val="DefaultParagraphFont"/>
-    <w:link w:val="Subtitle"/>
+  <w:style w:type="character" w:customStyle="1" w:styleId="UntertitelZchn">
+    <w:name w:val="Untertitel Zchn"/>
+    <w:basedOn w:val="Absatz-Standardschriftart"/>
+    <w:link w:val="Untertitel"/>
     <w:uiPriority w:val="11"/>
     <w:rsid w:val="00D54D8C"/>
     <w:rPr>
@@ -1117,11 +1193,11 @@
       <w:lang w:val="en-US"/>
     </w:rPr>
   </w:style>
-  <w:style w:type="paragraph" w:styleId="Quote">
+  <w:style w:type="paragraph" w:styleId="Zitat">
     <w:name w:val="Quote"/>
-    <w:basedOn w:val="Normal"/>
-    <w:next w:val="Normal"/>
-    <w:link w:val="QuoteChar"/>
+    <w:basedOn w:val="Standard"/>
+    <w:next w:val="Standard"/>
+    <w:link w:val="ZitatZchn"/>
     <w:uiPriority w:val="29"/>
     <w:qFormat/>
     <w:rsid w:val="00D54D8C"/>
@@ -1135,10 +1211,10 @@
       <w:color w:val="404040" w:themeColor="text1" w:themeTint="BF"/>
     </w:rPr>
   </w:style>
-  <w:style w:type="character" w:customStyle="1" w:styleId="QuoteChar">
-    <w:name w:val="Quote Char"/>
-    <w:basedOn w:val="DefaultParagraphFont"/>
-    <w:link w:val="Quote"/>
+  <w:style w:type="character" w:customStyle="1" w:styleId="ZitatZchn">
+    <w:name w:val="Zitat Zchn"/>
+    <w:basedOn w:val="Absatz-Standardschriftart"/>
+    <w:link w:val="Zitat"/>
     <w:uiPriority w:val="29"/>
     <w:rsid w:val="00D54D8C"/>
     <w:rPr>
@@ -1148,9 +1224,9 @@
       <w:lang w:val="en-US"/>
     </w:rPr>
   </w:style>
-  <w:style w:type="paragraph" w:styleId="ListParagraph">
+  <w:style w:type="paragraph" w:styleId="Listenabsatz">
     <w:name w:val="List Paragraph"/>
-    <w:basedOn w:val="Normal"/>
+    <w:basedOn w:val="Standard"/>
     <w:uiPriority w:val="34"/>
     <w:qFormat/>
     <w:rsid w:val="00D54D8C"/>
@@ -1159,9 +1235,9 @@
       <w:contextualSpacing/>
     </w:pPr>
   </w:style>
-  <w:style w:type="character" w:styleId="IntenseEmphasis">
+  <w:style w:type="character" w:styleId="IntensiveHervorhebung">
     <w:name w:val="Intense Emphasis"/>
-    <w:basedOn w:val="DefaultParagraphFont"/>
+    <w:basedOn w:val="Absatz-Standardschriftart"/>
     <w:uiPriority w:val="21"/>
     <w:qFormat/>
     <w:rsid w:val="00D54D8C"/>
@@ -1171,11 +1247,11 @@
       <w:color w:val="2F5496" w:themeColor="accent1" w:themeShade="BF"/>
     </w:rPr>
   </w:style>
-  <w:style w:type="paragraph" w:styleId="IntenseQuote">
+  <w:style w:type="paragraph" w:styleId="IntensivesZitat">
     <w:name w:val="Intense Quote"/>
-    <w:basedOn w:val="Normal"/>
-    <w:next w:val="Normal"/>
-    <w:link w:val="IntenseQuoteChar"/>
+    <w:basedOn w:val="Standard"/>
+    <w:next w:val="Standard"/>
+    <w:link w:val="IntensivesZitatZchn"/>
     <w:uiPriority w:val="30"/>
     <w:qFormat/>
     <w:rsid w:val="00D54D8C"/>
@@ -1194,10 +1270,10 @@
       <w:color w:val="2F5496" w:themeColor="accent1" w:themeShade="BF"/>
     </w:rPr>
   </w:style>
-  <w:style w:type="character" w:customStyle="1" w:styleId="IntenseQuoteChar">
-    <w:name w:val="Intense Quote Char"/>
-    <w:basedOn w:val="DefaultParagraphFont"/>
-    <w:link w:val="IntenseQuote"/>
+  <w:style w:type="character" w:customStyle="1" w:styleId="IntensivesZitatZchn">
+    <w:name w:val="Intensives Zitat Zchn"/>
+    <w:basedOn w:val="Absatz-Standardschriftart"/>
+    <w:link w:val="IntensivesZitat"/>
     <w:uiPriority w:val="30"/>
     <w:rsid w:val="00D54D8C"/>
     <w:rPr>
@@ -1207,9 +1283,9 @@
       <w:lang w:val="en-US"/>
     </w:rPr>
   </w:style>
-  <w:style w:type="character" w:styleId="IntenseReference">
+  <w:style w:type="character" w:styleId="IntensiverVerweis">
     <w:name w:val="Intense Reference"/>
-    <w:basedOn w:val="DefaultParagraphFont"/>
+    <w:basedOn w:val="Absatz-Standardschriftart"/>
     <w:uiPriority w:val="32"/>
     <w:qFormat/>
     <w:rsid w:val="00D54D8C"/>

</xml_diff>